<commit_message>
team contract draft: third revision
</commit_message>
<xml_diff>
--- a/Team Contract Project 2.docx
+++ b/Team Contract Project 2.docx
@@ -365,7 +365,70 @@
           <w:rFonts w:ascii="Times New Roman" w:eastAsia="Times New Roman" w:hAnsi="Times New Roman" w:cs="Times New Roman"/>
           <w:sz w:val="26"/>
         </w:rPr>
-        <w:t xml:space="preserve"> of a number of bugs that could plague any java project. Outside of debugging, other obstacles could </w:t>
+        <w:t xml:space="preserve"> of a number of bugs that could plague any java project. Outside of debugging, other obstacles could be </w:t>
+      </w:r>
+      <w:r>
+        <w:rPr>
+          <w:rFonts w:ascii="Times New Roman" w:eastAsiaTheme="minorEastAsia" w:hAnsi="Times New Roman" w:cs="Times New Roman" w:hint="eastAsia"/>
+          <w:sz w:val="26"/>
+        </w:rPr>
+        <w:t xml:space="preserve">interpreting </w:t>
+      </w:r>
+      <w:r>
+        <w:rPr>
+          <w:rFonts w:ascii="Times New Roman" w:eastAsiaTheme="minorEastAsia" w:hAnsi="Times New Roman" w:cs="Times New Roman"/>
+          <w:sz w:val="26"/>
+        </w:rPr>
+        <w:t>concurrency</w:t>
+      </w:r>
+      <w:r>
+        <w:rPr>
+          <w:rFonts w:ascii="Times New Roman" w:eastAsia="Times New Roman" w:hAnsi="Times New Roman" w:cs="Times New Roman"/>
+          <w:sz w:val="26"/>
+        </w:rPr>
+        <w:t xml:space="preserve"> and coming up with efficient code structures.</w:t>
+      </w:r>
+    </w:p>
+    <w:p>
+      <w:pPr>
+        <w:pStyle w:val="normal"/>
+      </w:pPr>
+      <w:r>
+        <w:rPr>
+          <w:rFonts w:ascii="Times New Roman" w:eastAsia="Times New Roman" w:hAnsi="Times New Roman" w:cs="Times New Roman"/>
+          <w:sz w:val="26"/>
+        </w:rPr>
+        <w:t>■ Team conflicts, including diverging opinions, time conflicts, differing priorities.</w:t>
+      </w:r>
+    </w:p>
+    <w:p>
+      <w:pPr>
+        <w:pStyle w:val="normal"/>
+      </w:pPr>
+    </w:p>
+    <w:p>
+      <w:pPr>
+        <w:pStyle w:val="normal"/>
+      </w:pPr>
+      <w:r>
+        <w:rPr>
+          <w:rFonts w:ascii="Times New Roman" w:eastAsia="Times New Roman" w:hAnsi="Times New Roman" w:cs="Times New Roman"/>
+          <w:b/>
+          <w:sz w:val="26"/>
+        </w:rPr>
+        <w:t>What happens if all of you decide you want to get an A grade, but because of time constraints, one person decides that a B will be acceptable?</w:t>
+      </w:r>
+    </w:p>
+    <w:p>
+      <w:pPr>
+        <w:pStyle w:val="normal"/>
+      </w:pPr>
+      <w:r>
+        <w:rPr>
+          <w:rFonts w:ascii="Times New Roman" w:eastAsia="Times New Roman" w:hAnsi="Times New Roman" w:cs="Times New Roman"/>
+          <w:sz w:val="26"/>
+        </w:rPr>
+        <w:t xml:space="preserve">■ </w:t>
       </w:r>
       <w:proofErr w:type="gramStart"/>
       <w:r>
@@ -373,7 +436,7 @@
           <w:rFonts w:ascii="Times New Roman" w:eastAsia="Times New Roman" w:hAnsi="Times New Roman" w:cs="Times New Roman"/>
           <w:sz w:val="26"/>
         </w:rPr>
-        <w:t>be understanding</w:t>
+        <w:t>We</w:t>
       </w:r>
       <w:proofErr w:type="gramEnd"/>
       <w:r>
@@ -381,7 +444,276 @@
           <w:rFonts w:ascii="Times New Roman" w:eastAsia="Times New Roman" w:hAnsi="Times New Roman" w:cs="Times New Roman"/>
           <w:sz w:val="26"/>
         </w:rPr>
-        <w:t xml:space="preserve"> the </w:t>
+        <w:t xml:space="preserve"> will strive for an A.</w:t>
+      </w:r>
+    </w:p>
+    <w:p>
+      <w:pPr>
+        <w:pStyle w:val="normal"/>
+      </w:pPr>
+    </w:p>
+    <w:p>
+      <w:pPr>
+        <w:pStyle w:val="normal"/>
+      </w:pPr>
+      <w:r>
+        <w:rPr>
+          <w:rFonts w:ascii="Times New Roman" w:eastAsia="Times New Roman" w:hAnsi="Times New Roman" w:cs="Times New Roman"/>
+          <w:b/>
+          <w:sz w:val="26"/>
+        </w:rPr>
+        <w:t>Is it acceptable for one or two team members to do more work than the others in order to get the team an A?</w:t>
+      </w:r>
+    </w:p>
+    <w:p>
+      <w:pPr>
+        <w:pStyle w:val="normal"/>
+      </w:pPr>
+      <w:r>
+        <w:rPr>
+          <w:rFonts w:ascii="Times New Roman" w:eastAsia="Times New Roman" w:hAnsi="Times New Roman" w:cs="Times New Roman"/>
+          <w:sz w:val="26"/>
+        </w:rPr>
+        <w:t xml:space="preserve">■ </w:t>
+      </w:r>
+      <w:proofErr w:type="gramStart"/>
+      <w:r>
+        <w:rPr>
+          <w:rFonts w:ascii="Times New Roman" w:eastAsia="Times New Roman" w:hAnsi="Times New Roman" w:cs="Times New Roman"/>
+          <w:sz w:val="26"/>
+        </w:rPr>
+        <w:t>We</w:t>
+      </w:r>
+      <w:proofErr w:type="gramEnd"/>
+      <w:r>
+        <w:rPr>
+          <w:rFonts w:ascii="Times New Roman" w:eastAsia="Times New Roman" w:hAnsi="Times New Roman" w:cs="Times New Roman"/>
+          <w:sz w:val="26"/>
+        </w:rPr>
+        <w:t xml:space="preserve"> will try to split up the work evenly. But in case of special circumstances, team members will cover for each other. </w:t>
+      </w:r>
+    </w:p>
+    <w:p>
+      <w:pPr>
+        <w:pStyle w:val="normal"/>
+      </w:pPr>
+    </w:p>
+    <w:p>
+      <w:pPr>
+        <w:pStyle w:val="normal"/>
+      </w:pPr>
+      <w:r>
+        <w:rPr>
+          <w:rFonts w:ascii="Times New Roman" w:eastAsia="Times New Roman" w:hAnsi="Times New Roman" w:cs="Times New Roman"/>
+          <w:b/>
+          <w:sz w:val="26"/>
+        </w:rPr>
+        <w:t>II. Meeting Norms</w:t>
+      </w:r>
+    </w:p>
+    <w:p>
+      <w:pPr>
+        <w:pStyle w:val="normal"/>
+      </w:pPr>
+      <w:r>
+        <w:rPr>
+          <w:rFonts w:ascii="Times New Roman" w:eastAsia="Times New Roman" w:hAnsi="Times New Roman" w:cs="Times New Roman"/>
+          <w:b/>
+          <w:sz w:val="26"/>
+        </w:rPr>
+        <w:t>Do you have a preference for when meetings will be held? Do you have a preference for where they should be held?</w:t>
+      </w:r>
+    </w:p>
+    <w:p>
+      <w:pPr>
+        <w:pStyle w:val="normal"/>
+      </w:pPr>
+      <w:r>
+        <w:rPr>
+          <w:rFonts w:ascii="Times New Roman" w:eastAsia="Times New Roman" w:hAnsi="Times New Roman" w:cs="Times New Roman"/>
+          <w:sz w:val="26"/>
+        </w:rPr>
+        <w:t xml:space="preserve">■ </w:t>
+      </w:r>
+      <w:proofErr w:type="gramStart"/>
+      <w:r>
+        <w:rPr>
+          <w:rFonts w:ascii="Times New Roman" w:eastAsia="Times New Roman" w:hAnsi="Times New Roman" w:cs="Times New Roman"/>
+          <w:sz w:val="26"/>
+        </w:rPr>
+        <w:t>We</w:t>
+      </w:r>
+      <w:proofErr w:type="gramEnd"/>
+      <w:r>
+        <w:rPr>
+          <w:rFonts w:ascii="Times New Roman" w:eastAsia="Times New Roman" w:hAnsi="Times New Roman" w:cs="Times New Roman"/>
+          <w:sz w:val="26"/>
+        </w:rPr>
+        <w:t xml:space="preserve"> will be meeting in class Mon, Wed and Fri to do team updates. Otherwise, we will most likely meet at night. </w:t>
+      </w:r>
+    </w:p>
+    <w:p>
+      <w:pPr>
+        <w:pStyle w:val="normal"/>
+      </w:pPr>
+      <w:r>
+        <w:rPr>
+          <w:rFonts w:ascii="Times New Roman" w:eastAsia="Times New Roman" w:hAnsi="Times New Roman" w:cs="Times New Roman"/>
+          <w:sz w:val="26"/>
+        </w:rPr>
+        <w:t xml:space="preserve">■ Meetings will be decided on the day of. </w:t>
+      </w:r>
+    </w:p>
+    <w:p>
+      <w:pPr>
+        <w:pStyle w:val="normal"/>
+      </w:pPr>
+    </w:p>
+    <w:p>
+      <w:pPr>
+        <w:pStyle w:val="normal"/>
+      </w:pPr>
+      <w:r>
+        <w:rPr>
+          <w:rFonts w:ascii="Times New Roman" w:eastAsia="Times New Roman" w:hAnsi="Times New Roman" w:cs="Times New Roman"/>
+          <w:b/>
+          <w:sz w:val="26"/>
+        </w:rPr>
+        <w:t>How will you use the in class time?</w:t>
+      </w:r>
+    </w:p>
+    <w:p>
+      <w:pPr>
+        <w:pStyle w:val="normal"/>
+      </w:pPr>
+      <w:r>
+        <w:rPr>
+          <w:rFonts w:ascii="Times New Roman" w:eastAsia="Times New Roman" w:hAnsi="Times New Roman" w:cs="Times New Roman"/>
+          <w:sz w:val="26"/>
+        </w:rPr>
+        <w:t>■ In-class time will be focused on updates and team coordination, not actual coding.</w:t>
+      </w:r>
+    </w:p>
+    <w:p>
+      <w:pPr>
+        <w:pStyle w:val="normal"/>
+      </w:pPr>
+    </w:p>
+    <w:p>
+      <w:pPr>
+        <w:pStyle w:val="normal"/>
+      </w:pPr>
+      <w:r>
+        <w:rPr>
+          <w:rFonts w:ascii="Times New Roman" w:eastAsia="Times New Roman" w:hAnsi="Times New Roman" w:cs="Times New Roman"/>
+          <w:b/>
+          <w:sz w:val="26"/>
+        </w:rPr>
+        <w:t>How often do you think the team will need to meet outside of class? How long do you anticipate meetings will be?</w:t>
+      </w:r>
+    </w:p>
+    <w:p>
+      <w:pPr>
+        <w:pStyle w:val="normal"/>
+      </w:pPr>
+      <w:r>
+        <w:rPr>
+          <w:rFonts w:ascii="Times New Roman" w:eastAsia="Times New Roman" w:hAnsi="Times New Roman" w:cs="Times New Roman"/>
+          <w:sz w:val="26"/>
+        </w:rPr>
+        <w:t xml:space="preserve">■ </w:t>
+      </w:r>
+      <w:proofErr w:type="gramStart"/>
+      <w:r>
+        <w:rPr>
+          <w:rFonts w:ascii="Times New Roman" w:eastAsia="Times New Roman" w:hAnsi="Times New Roman" w:cs="Times New Roman"/>
+          <w:sz w:val="26"/>
+        </w:rPr>
+        <w:t>We</w:t>
+      </w:r>
+      <w:proofErr w:type="gramEnd"/>
+      <w:r>
+        <w:rPr>
+          <w:rFonts w:ascii="Times New Roman" w:eastAsia="Times New Roman" w:hAnsi="Times New Roman" w:cs="Times New Roman"/>
+          <w:sz w:val="26"/>
+        </w:rPr>
+        <w:t xml:space="preserve"> will at least need to meeting twice a week outside of class, probably for 2 hours each. Communication will be ongoing between all team members outside of meetings, as work should constantly be getting done.</w:t>
+      </w:r>
+    </w:p>
+    <w:p>
+      <w:pPr>
+        <w:pStyle w:val="normal"/>
+      </w:pPr>
+    </w:p>
+    <w:p>
+      <w:pPr>
+        <w:pStyle w:val="normal"/>
+      </w:pPr>
+      <w:r>
+        <w:rPr>
+          <w:rFonts w:ascii="Times New Roman" w:eastAsia="Times New Roman" w:hAnsi="Times New Roman" w:cs="Times New Roman"/>
+          <w:b/>
+          <w:sz w:val="26"/>
+        </w:rPr>
+        <w:t>Will it be okay for team members to eat during meetings?</w:t>
+      </w:r>
+    </w:p>
+    <w:p>
+      <w:pPr>
+        <w:pStyle w:val="normal"/>
+      </w:pPr>
+      <w:r>
+        <w:rPr>
+          <w:rFonts w:ascii="Times New Roman" w:eastAsia="Times New Roman" w:hAnsi="Times New Roman" w:cs="Times New Roman"/>
+          <w:sz w:val="26"/>
+        </w:rPr>
+        <w:t>■ Yes! We want our team members to be happy.</w:t>
+      </w:r>
+    </w:p>
+    <w:p>
+      <w:pPr>
+        <w:pStyle w:val="normal"/>
+      </w:pPr>
+    </w:p>
+    <w:p>
+      <w:pPr>
+        <w:pStyle w:val="normal"/>
+      </w:pPr>
+      <w:r>
+        <w:rPr>
+          <w:rFonts w:ascii="Times New Roman" w:eastAsia="Times New Roman" w:hAnsi="Times New Roman" w:cs="Times New Roman"/>
+          <w:b/>
+          <w:sz w:val="26"/>
+        </w:rPr>
+        <w:t>How will you record and distribute the minutes and action lists produced by each meeting?</w:t>
+      </w:r>
+    </w:p>
+    <w:p>
+      <w:pPr>
+        <w:pStyle w:val="normal"/>
+      </w:pPr>
+      <w:r>
+        <w:rPr>
+          <w:rFonts w:ascii="Times New Roman" w:eastAsia="Times New Roman" w:hAnsi="Times New Roman" w:cs="Times New Roman"/>
+          <w:sz w:val="26"/>
+        </w:rPr>
+        <w:t xml:space="preserve">■ </w:t>
+      </w:r>
+      <w:proofErr w:type="gramStart"/>
+      <w:r>
+        <w:rPr>
+          <w:rFonts w:ascii="Times New Roman" w:eastAsia="Times New Roman" w:hAnsi="Times New Roman" w:cs="Times New Roman"/>
+          <w:sz w:val="26"/>
+        </w:rPr>
+        <w:t>A</w:t>
+      </w:r>
+      <w:proofErr w:type="gramEnd"/>
+      <w:r>
+        <w:rPr>
+          <w:rFonts w:ascii="Times New Roman" w:eastAsia="Times New Roman" w:hAnsi="Times New Roman" w:cs="Times New Roman"/>
+          <w:sz w:val="26"/>
+        </w:rPr>
+        <w:t xml:space="preserve"> communal </w:t>
       </w:r>
       <w:proofErr w:type="spellStart"/>
       <w:r>
@@ -389,7 +721,7 @@
           <w:rFonts w:ascii="Times New Roman" w:eastAsia="Times New Roman" w:hAnsi="Times New Roman" w:cs="Times New Roman"/>
           <w:sz w:val="26"/>
         </w:rPr>
-        <w:t>abc</w:t>
+        <w:t>Github</w:t>
       </w:r>
       <w:proofErr w:type="spellEnd"/>
       <w:r>
@@ -397,37 +729,68 @@
           <w:rFonts w:ascii="Times New Roman" w:eastAsia="Times New Roman" w:hAnsi="Times New Roman" w:cs="Times New Roman"/>
           <w:sz w:val="26"/>
         </w:rPr>
-        <w:t xml:space="preserve"> language, and coming up with efficient code structures.</w:t>
-      </w:r>
-    </w:p>
-    <w:p>
-      <w:pPr>
-        <w:pStyle w:val="normal"/>
-      </w:pPr>
-      <w:r>
-        <w:rPr>
-          <w:rFonts w:ascii="Times New Roman" w:eastAsia="Times New Roman" w:hAnsi="Times New Roman" w:cs="Times New Roman"/>
-          <w:sz w:val="26"/>
-        </w:rPr>
-        <w:t>■ Team conflicts, including diverging opinions, time conflicts, differing priorities.</w:t>
-      </w:r>
-    </w:p>
-    <w:p>
-      <w:pPr>
-        <w:pStyle w:val="normal"/>
-      </w:pPr>
-    </w:p>
-    <w:p>
-      <w:pPr>
-        <w:pStyle w:val="normal"/>
-      </w:pPr>
-      <w:r>
-        <w:rPr>
-          <w:rFonts w:ascii="Times New Roman" w:eastAsia="Times New Roman" w:hAnsi="Times New Roman" w:cs="Times New Roman"/>
-          <w:b/>
-          <w:sz w:val="26"/>
-        </w:rPr>
-        <w:t>What happens if all of you decide you want to get an A grade, but because of time constraints, one person decides that a B will be acceptable?</w:t>
+        <w:t xml:space="preserve"> repository and emails. </w:t>
+      </w:r>
+    </w:p>
+    <w:p>
+      <w:pPr>
+        <w:pStyle w:val="normal"/>
+      </w:pPr>
+    </w:p>
+    <w:p>
+      <w:pPr>
+        <w:pStyle w:val="normal"/>
+      </w:pPr>
+      <w:r>
+        <w:rPr>
+          <w:rFonts w:ascii="Times New Roman" w:eastAsia="Times New Roman" w:hAnsi="Times New Roman" w:cs="Times New Roman"/>
+          <w:b/>
+          <w:sz w:val="26"/>
+        </w:rPr>
+        <w:t>III. Work Norms</w:t>
+      </w:r>
+    </w:p>
+    <w:p>
+      <w:pPr>
+        <w:pStyle w:val="normal"/>
+      </w:pPr>
+      <w:r>
+        <w:rPr>
+          <w:rFonts w:ascii="Times New Roman" w:eastAsia="Times New Roman" w:hAnsi="Times New Roman" w:cs="Times New Roman"/>
+          <w:b/>
+          <w:sz w:val="26"/>
+        </w:rPr>
+        <w:t>How much time per week do you anticipate it will take to make the project successful?</w:t>
+      </w:r>
+    </w:p>
+    <w:p>
+      <w:pPr>
+        <w:pStyle w:val="normal"/>
+      </w:pPr>
+      <w:r>
+        <w:rPr>
+          <w:rFonts w:ascii="Times New Roman" w:eastAsia="Times New Roman" w:hAnsi="Times New Roman" w:cs="Times New Roman"/>
+          <w:sz w:val="26"/>
+        </w:rPr>
+        <w:t>■ Around 15 hours per week</w:t>
+      </w:r>
+    </w:p>
+    <w:p>
+      <w:pPr>
+        <w:pStyle w:val="normal"/>
+      </w:pPr>
+    </w:p>
+    <w:p>
+      <w:pPr>
+        <w:pStyle w:val="normal"/>
+      </w:pPr>
+      <w:r>
+        <w:rPr>
+          <w:rFonts w:ascii="Times New Roman" w:eastAsia="Times New Roman" w:hAnsi="Times New Roman" w:cs="Times New Roman"/>
+          <w:b/>
+          <w:sz w:val="26"/>
+        </w:rPr>
+        <w:t>How will work be distributed?</w:t>
       </w:r>
     </w:p>
     <w:p>
@@ -455,25 +818,25 @@
           <w:rFonts w:ascii="Times New Roman" w:eastAsia="Times New Roman" w:hAnsi="Times New Roman" w:cs="Times New Roman"/>
           <w:sz w:val="26"/>
         </w:rPr>
-        <w:t xml:space="preserve"> will strive for an A.</w:t>
-      </w:r>
-    </w:p>
-    <w:p>
-      <w:pPr>
-        <w:pStyle w:val="normal"/>
-      </w:pPr>
-    </w:p>
-    <w:p>
-      <w:pPr>
-        <w:pStyle w:val="normal"/>
-      </w:pPr>
-      <w:r>
-        <w:rPr>
-          <w:rFonts w:ascii="Times New Roman" w:eastAsia="Times New Roman" w:hAnsi="Times New Roman" w:cs="Times New Roman"/>
-          <w:b/>
-          <w:sz w:val="26"/>
-        </w:rPr>
-        <w:t>Is it acceptable for one or two team members to do more work than the others in order to get the team an A?</w:t>
+        <w:t xml:space="preserve"> will decide, at each meeting, what needs to be done for before the next meeting, and then we will try to divide the work evenly according to individual preferences.</w:t>
+      </w:r>
+    </w:p>
+    <w:p>
+      <w:pPr>
+        <w:pStyle w:val="normal"/>
+      </w:pPr>
+    </w:p>
+    <w:p>
+      <w:pPr>
+        <w:pStyle w:val="normal"/>
+      </w:pPr>
+      <w:r>
+        <w:rPr>
+          <w:rFonts w:ascii="Times New Roman" w:eastAsia="Times New Roman" w:hAnsi="Times New Roman" w:cs="Times New Roman"/>
+          <w:b/>
+          <w:sz w:val="26"/>
+        </w:rPr>
+        <w:t>How will deadlines be set?</w:t>
       </w:r>
     </w:p>
     <w:p>
@@ -493,6 +856,232 @@
           <w:rFonts w:ascii="Times New Roman" w:eastAsia="Times New Roman" w:hAnsi="Times New Roman" w:cs="Times New Roman"/>
           <w:sz w:val="26"/>
         </w:rPr>
+        <w:t>Obviously</w:t>
+      </w:r>
+      <w:proofErr w:type="gramEnd"/>
+      <w:r>
+        <w:rPr>
+          <w:rFonts w:ascii="Times New Roman" w:eastAsia="Times New Roman" w:hAnsi="Times New Roman" w:cs="Times New Roman"/>
+          <w:sz w:val="26"/>
+        </w:rPr>
+        <w:t>, based on project deadline set by 6.005. But we’ll try to set our team deadline 24 hours earlier.</w:t>
+      </w:r>
+    </w:p>
+    <w:p>
+      <w:pPr>
+        <w:pStyle w:val="normal"/>
+      </w:pPr>
+    </w:p>
+    <w:p>
+      <w:pPr>
+        <w:pStyle w:val="normal"/>
+      </w:pPr>
+      <w:r>
+        <w:rPr>
+          <w:rFonts w:ascii="Times New Roman" w:eastAsia="Times New Roman" w:hAnsi="Times New Roman" w:cs="Times New Roman"/>
+          <w:b/>
+          <w:sz w:val="26"/>
+        </w:rPr>
+        <w:t>How will you decide who should do which tasks?</w:t>
+      </w:r>
+    </w:p>
+    <w:p>
+      <w:pPr>
+        <w:pStyle w:val="normal"/>
+      </w:pPr>
+      <w:r>
+        <w:rPr>
+          <w:rFonts w:ascii="Times New Roman" w:eastAsia="Times New Roman" w:hAnsi="Times New Roman" w:cs="Times New Roman"/>
+          <w:sz w:val="26"/>
+        </w:rPr>
+        <w:t>■ Personal preference for tasks, with consideration for team members’ other commitments.</w:t>
+      </w:r>
+    </w:p>
+    <w:p>
+      <w:pPr>
+        <w:pStyle w:val="normal"/>
+      </w:pPr>
+    </w:p>
+    <w:p>
+      <w:pPr>
+        <w:pStyle w:val="normal"/>
+      </w:pPr>
+      <w:r>
+        <w:rPr>
+          <w:rFonts w:ascii="Times New Roman" w:eastAsia="Times New Roman" w:hAnsi="Times New Roman" w:cs="Times New Roman"/>
+          <w:b/>
+          <w:sz w:val="26"/>
+        </w:rPr>
+        <w:t>Where will you record who is responsible for which tasks?</w:t>
+      </w:r>
+    </w:p>
+    <w:p>
+      <w:pPr>
+        <w:pStyle w:val="normal"/>
+      </w:pPr>
+      <w:r>
+        <w:rPr>
+          <w:rFonts w:ascii="Times New Roman" w:eastAsia="Times New Roman" w:hAnsi="Times New Roman" w:cs="Times New Roman"/>
+          <w:sz w:val="26"/>
+        </w:rPr>
+        <w:t xml:space="preserve">■ </w:t>
+      </w:r>
+      <w:proofErr w:type="gramStart"/>
+      <w:r>
+        <w:rPr>
+          <w:rFonts w:ascii="Times New Roman" w:eastAsia="Times New Roman" w:hAnsi="Times New Roman" w:cs="Times New Roman"/>
+          <w:sz w:val="26"/>
+        </w:rPr>
+        <w:t>A</w:t>
+      </w:r>
+      <w:proofErr w:type="gramEnd"/>
+      <w:r>
+        <w:rPr>
+          <w:rFonts w:ascii="Times New Roman" w:eastAsia="Times New Roman" w:hAnsi="Times New Roman" w:cs="Times New Roman"/>
+          <w:sz w:val="26"/>
+        </w:rPr>
+        <w:t xml:space="preserve"> communal </w:t>
+      </w:r>
+      <w:proofErr w:type="spellStart"/>
+      <w:r>
+        <w:rPr>
+          <w:rFonts w:ascii="Times New Roman" w:eastAsia="Times New Roman" w:hAnsi="Times New Roman" w:cs="Times New Roman"/>
+          <w:sz w:val="26"/>
+        </w:rPr>
+        <w:t>Github</w:t>
+      </w:r>
+      <w:proofErr w:type="spellEnd"/>
+      <w:r>
+        <w:rPr>
+          <w:rFonts w:ascii="Times New Roman" w:eastAsia="Times New Roman" w:hAnsi="Times New Roman" w:cs="Times New Roman"/>
+          <w:sz w:val="26"/>
+        </w:rPr>
+        <w:t xml:space="preserve"> documentation that is frequently updated</w:t>
+      </w:r>
+    </w:p>
+    <w:p>
+      <w:pPr>
+        <w:pStyle w:val="normal"/>
+      </w:pPr>
+    </w:p>
+    <w:p>
+      <w:pPr>
+        <w:pStyle w:val="normal"/>
+      </w:pPr>
+      <w:r>
+        <w:rPr>
+          <w:rFonts w:ascii="Times New Roman" w:eastAsia="Times New Roman" w:hAnsi="Times New Roman" w:cs="Times New Roman"/>
+          <w:b/>
+          <w:sz w:val="26"/>
+        </w:rPr>
+        <w:t>What will happen if someone does not follow through on a commitment (e.g., missing a deadline, not showing up to meetings)?</w:t>
+      </w:r>
+    </w:p>
+    <w:p>
+      <w:pPr>
+        <w:pStyle w:val="normal"/>
+      </w:pPr>
+      <w:r>
+        <w:rPr>
+          <w:rFonts w:ascii="Times New Roman" w:eastAsia="Times New Roman" w:hAnsi="Times New Roman" w:cs="Times New Roman"/>
+          <w:sz w:val="26"/>
+        </w:rPr>
+        <w:t xml:space="preserve">■ We will require everyone to give update on their status every 24-36 hours to make sure that if someone falls behind early, we’ll be able to cover the loss as a team. </w:t>
+      </w:r>
+    </w:p>
+    <w:p>
+      <w:pPr>
+        <w:pStyle w:val="normal"/>
+      </w:pPr>
+    </w:p>
+    <w:p>
+      <w:pPr>
+        <w:pStyle w:val="normal"/>
+      </w:pPr>
+      <w:r>
+        <w:rPr>
+          <w:rFonts w:ascii="Times New Roman" w:eastAsia="Times New Roman" w:hAnsi="Times New Roman" w:cs="Times New Roman"/>
+          <w:b/>
+          <w:sz w:val="26"/>
+        </w:rPr>
+        <w:t>How will the work be reviewed?</w:t>
+      </w:r>
+    </w:p>
+    <w:p>
+      <w:pPr>
+        <w:pStyle w:val="normal"/>
+      </w:pPr>
+      <w:r>
+        <w:rPr>
+          <w:rFonts w:ascii="Times New Roman" w:eastAsia="Times New Roman" w:hAnsi="Times New Roman" w:cs="Times New Roman"/>
+          <w:sz w:val="26"/>
+        </w:rPr>
+        <w:t xml:space="preserve">■ Code should always be commented, and we will need to explain the code to each other so this will reinforce good coding practice. </w:t>
+      </w:r>
+    </w:p>
+    <w:p>
+      <w:pPr>
+        <w:pStyle w:val="normal"/>
+      </w:pPr>
+      <w:r>
+        <w:rPr>
+          <w:rFonts w:ascii="Times New Roman" w:eastAsia="Times New Roman" w:hAnsi="Times New Roman" w:cs="Times New Roman"/>
+          <w:sz w:val="26"/>
+        </w:rPr>
+        <w:t xml:space="preserve">■ </w:t>
+      </w:r>
+      <w:proofErr w:type="gramStart"/>
+      <w:r>
+        <w:rPr>
+          <w:rFonts w:ascii="Times New Roman" w:eastAsia="Times New Roman" w:hAnsi="Times New Roman" w:cs="Times New Roman"/>
+          <w:sz w:val="26"/>
+        </w:rPr>
+        <w:t>Prior</w:t>
+      </w:r>
+      <w:proofErr w:type="gramEnd"/>
+      <w:r>
+        <w:rPr>
+          <w:rFonts w:ascii="Times New Roman" w:eastAsia="Times New Roman" w:hAnsi="Times New Roman" w:cs="Times New Roman"/>
+          <w:sz w:val="26"/>
+        </w:rPr>
+        <w:t xml:space="preserve"> to final submission of our code, at least two team members will have read the code.</w:t>
+      </w:r>
+    </w:p>
+    <w:p>
+      <w:pPr>
+        <w:pStyle w:val="normal"/>
+      </w:pPr>
+    </w:p>
+    <w:p>
+      <w:pPr>
+        <w:pStyle w:val="normal"/>
+      </w:pPr>
+      <w:r>
+        <w:rPr>
+          <w:rFonts w:ascii="Times New Roman" w:eastAsia="Times New Roman" w:hAnsi="Times New Roman" w:cs="Times New Roman"/>
+          <w:b/>
+          <w:sz w:val="26"/>
+        </w:rPr>
+        <w:t>What happens if people have different opinions on the quality of the work?</w:t>
+      </w:r>
+    </w:p>
+    <w:p>
+      <w:pPr>
+        <w:pStyle w:val="normal"/>
+      </w:pPr>
+      <w:r>
+        <w:rPr>
+          <w:rFonts w:ascii="Times New Roman" w:eastAsia="Times New Roman" w:hAnsi="Times New Roman" w:cs="Times New Roman"/>
+          <w:sz w:val="26"/>
+        </w:rPr>
+        <w:t xml:space="preserve">■ </w:t>
+      </w:r>
+      <w:proofErr w:type="gramStart"/>
+      <w:r>
+        <w:rPr>
+          <w:rFonts w:ascii="Times New Roman" w:eastAsia="Times New Roman" w:hAnsi="Times New Roman" w:cs="Times New Roman"/>
+          <w:sz w:val="26"/>
+        </w:rPr>
         <w:t>We</w:t>
       </w:r>
       <w:proofErr w:type="gramEnd"/>
@@ -501,38 +1090,37 @@
           <w:rFonts w:ascii="Times New Roman" w:eastAsia="Times New Roman" w:hAnsi="Times New Roman" w:cs="Times New Roman"/>
           <w:sz w:val="26"/>
         </w:rPr>
-        <w:t xml:space="preserve"> will try to split up the work evenly. But in case of special circumstances, team members will cover for each other. </w:t>
-      </w:r>
-    </w:p>
-    <w:p>
-      <w:pPr>
-        <w:pStyle w:val="normal"/>
-      </w:pPr>
-    </w:p>
-    <w:p>
-      <w:pPr>
-        <w:pStyle w:val="normal"/>
-      </w:pPr>
-      <w:r>
-        <w:rPr>
-          <w:rFonts w:ascii="Times New Roman" w:eastAsia="Times New Roman" w:hAnsi="Times New Roman" w:cs="Times New Roman"/>
-          <w:b/>
-          <w:sz w:val="26"/>
-        </w:rPr>
-        <w:t>II. Meeting Norms</w:t>
-      </w:r>
-    </w:p>
-    <w:p>
-      <w:pPr>
-        <w:pStyle w:val="normal"/>
-      </w:pPr>
-      <w:r>
-        <w:rPr>
-          <w:rFonts w:ascii="Times New Roman" w:eastAsia="Times New Roman" w:hAnsi="Times New Roman" w:cs="Times New Roman"/>
-          <w:b/>
-          <w:sz w:val="26"/>
-        </w:rPr>
-        <w:t>Do you have a preference for when meetings will be held? Do you have a preference for where they should be held?</w:t>
+        <w:t xml:space="preserve"> will try to ask the people who gave the opinions how they would do it, and try to incorporate into the work.</w:t>
+      </w:r>
+    </w:p>
+    <w:p>
+      <w:pPr>
+        <w:pStyle w:val="normal"/>
+      </w:pPr>
+    </w:p>
+    <w:p>
+      <w:pPr>
+        <w:pStyle w:val="normal"/>
+      </w:pPr>
+      <w:r>
+        <w:rPr>
+          <w:rFonts w:ascii="Times New Roman" w:eastAsia="Times New Roman" w:hAnsi="Times New Roman" w:cs="Times New Roman"/>
+          <w:b/>
+          <w:sz w:val="26"/>
+        </w:rPr>
+        <w:t>What will you do if one or more team members are not doing their share of the work?</w:t>
+      </w:r>
+    </w:p>
+    <w:p>
+      <w:pPr>
+        <w:pStyle w:val="normal"/>
+      </w:pPr>
+      <w:r>
+        <w:rPr>
+          <w:rFonts w:ascii="Times New Roman" w:eastAsia="Times New Roman" w:hAnsi="Times New Roman" w:cs="Times New Roman"/>
+          <w:sz w:val="26"/>
+        </w:rPr>
+        <w:t>■ If one member is not doing their share of work, then they will let the rest of the team know early and we’ll figure something out (likely everyone pull all nighters and finish the project)</w:t>
       </w:r>
     </w:p>
     <w:p>
@@ -552,7 +1140,7 @@
           <w:rFonts w:ascii="Times New Roman" w:eastAsia="Times New Roman" w:hAnsi="Times New Roman" w:cs="Times New Roman"/>
           <w:sz w:val="26"/>
         </w:rPr>
-        <w:t>We</w:t>
+        <w:t>If</w:t>
       </w:r>
       <w:proofErr w:type="gramEnd"/>
       <w:r>
@@ -560,621 +1148,6 @@
           <w:rFonts w:ascii="Times New Roman" w:eastAsia="Times New Roman" w:hAnsi="Times New Roman" w:cs="Times New Roman"/>
           <w:sz w:val="26"/>
         </w:rPr>
-        <w:t xml:space="preserve"> will be meeting in class Mon, Wed and Fri to do team updates. Otherwise, we will most likely meet at night. </w:t>
-      </w:r>
-    </w:p>
-    <w:p>
-      <w:pPr>
-        <w:pStyle w:val="normal"/>
-      </w:pPr>
-      <w:r>
-        <w:rPr>
-          <w:rFonts w:ascii="Times New Roman" w:eastAsia="Times New Roman" w:hAnsi="Times New Roman" w:cs="Times New Roman"/>
-          <w:sz w:val="26"/>
-        </w:rPr>
-        <w:t xml:space="preserve">■ Meetings will be decided on the day of. </w:t>
-      </w:r>
-    </w:p>
-    <w:p>
-      <w:pPr>
-        <w:pStyle w:val="normal"/>
-      </w:pPr>
-    </w:p>
-    <w:p>
-      <w:pPr>
-        <w:pStyle w:val="normal"/>
-      </w:pPr>
-      <w:r>
-        <w:rPr>
-          <w:rFonts w:ascii="Times New Roman" w:eastAsia="Times New Roman" w:hAnsi="Times New Roman" w:cs="Times New Roman"/>
-          <w:b/>
-          <w:sz w:val="26"/>
-        </w:rPr>
-        <w:t>How will you use the in class time?</w:t>
-      </w:r>
-    </w:p>
-    <w:p>
-      <w:pPr>
-        <w:pStyle w:val="normal"/>
-      </w:pPr>
-      <w:r>
-        <w:rPr>
-          <w:rFonts w:ascii="Times New Roman" w:eastAsia="Times New Roman" w:hAnsi="Times New Roman" w:cs="Times New Roman"/>
-          <w:sz w:val="26"/>
-        </w:rPr>
-        <w:t>■ In-class time will be focused on updates and team coordination, not actual coding.</w:t>
-      </w:r>
-    </w:p>
-    <w:p>
-      <w:pPr>
-        <w:pStyle w:val="normal"/>
-      </w:pPr>
-    </w:p>
-    <w:p>
-      <w:pPr>
-        <w:pStyle w:val="normal"/>
-      </w:pPr>
-      <w:r>
-        <w:rPr>
-          <w:rFonts w:ascii="Times New Roman" w:eastAsia="Times New Roman" w:hAnsi="Times New Roman" w:cs="Times New Roman"/>
-          <w:b/>
-          <w:sz w:val="26"/>
-        </w:rPr>
-        <w:t>How often do you think the team will need to meet outside of class? How long do you anticipate meetings will be?</w:t>
-      </w:r>
-    </w:p>
-    <w:p>
-      <w:pPr>
-        <w:pStyle w:val="normal"/>
-      </w:pPr>
-      <w:r>
-        <w:rPr>
-          <w:rFonts w:ascii="Times New Roman" w:eastAsia="Times New Roman" w:hAnsi="Times New Roman" w:cs="Times New Roman"/>
-          <w:sz w:val="26"/>
-        </w:rPr>
-        <w:t xml:space="preserve">■ </w:t>
-      </w:r>
-      <w:proofErr w:type="gramStart"/>
-      <w:r>
-        <w:rPr>
-          <w:rFonts w:ascii="Times New Roman" w:eastAsia="Times New Roman" w:hAnsi="Times New Roman" w:cs="Times New Roman"/>
-          <w:sz w:val="26"/>
-        </w:rPr>
-        <w:t>We</w:t>
-      </w:r>
-      <w:proofErr w:type="gramEnd"/>
-      <w:r>
-        <w:rPr>
-          <w:rFonts w:ascii="Times New Roman" w:eastAsia="Times New Roman" w:hAnsi="Times New Roman" w:cs="Times New Roman"/>
-          <w:sz w:val="26"/>
-        </w:rPr>
-        <w:t xml:space="preserve"> will at least need to meeting twice a week outside of class, probably for 2 hours each. Communication will be ongoing between all team members outside of meetings, as work should constantly be getting done.</w:t>
-      </w:r>
-    </w:p>
-    <w:p>
-      <w:pPr>
-        <w:pStyle w:val="normal"/>
-      </w:pPr>
-    </w:p>
-    <w:p>
-      <w:pPr>
-        <w:pStyle w:val="normal"/>
-      </w:pPr>
-      <w:r>
-        <w:rPr>
-          <w:rFonts w:ascii="Times New Roman" w:eastAsia="Times New Roman" w:hAnsi="Times New Roman" w:cs="Times New Roman"/>
-          <w:b/>
-          <w:sz w:val="26"/>
-        </w:rPr>
-        <w:t>Will it be okay for team members to eat during meetings?</w:t>
-      </w:r>
-    </w:p>
-    <w:p>
-      <w:pPr>
-        <w:pStyle w:val="normal"/>
-      </w:pPr>
-      <w:r>
-        <w:rPr>
-          <w:rFonts w:ascii="Times New Roman" w:eastAsia="Times New Roman" w:hAnsi="Times New Roman" w:cs="Times New Roman"/>
-          <w:sz w:val="26"/>
-        </w:rPr>
-        <w:t>■ Yes! We want our team members to be happy.</w:t>
-      </w:r>
-    </w:p>
-    <w:p>
-      <w:pPr>
-        <w:pStyle w:val="normal"/>
-      </w:pPr>
-    </w:p>
-    <w:p>
-      <w:pPr>
-        <w:pStyle w:val="normal"/>
-      </w:pPr>
-      <w:r>
-        <w:rPr>
-          <w:rFonts w:ascii="Times New Roman" w:eastAsia="Times New Roman" w:hAnsi="Times New Roman" w:cs="Times New Roman"/>
-          <w:b/>
-          <w:sz w:val="26"/>
-        </w:rPr>
-        <w:t>How will you record and distribute the minutes and action lists produced by each meeting?</w:t>
-      </w:r>
-    </w:p>
-    <w:p>
-      <w:pPr>
-        <w:pStyle w:val="normal"/>
-      </w:pPr>
-      <w:r>
-        <w:rPr>
-          <w:rFonts w:ascii="Times New Roman" w:eastAsia="Times New Roman" w:hAnsi="Times New Roman" w:cs="Times New Roman"/>
-          <w:sz w:val="26"/>
-        </w:rPr>
-        <w:t xml:space="preserve">■ </w:t>
-      </w:r>
-      <w:proofErr w:type="gramStart"/>
-      <w:r>
-        <w:rPr>
-          <w:rFonts w:ascii="Times New Roman" w:eastAsia="Times New Roman" w:hAnsi="Times New Roman" w:cs="Times New Roman"/>
-          <w:sz w:val="26"/>
-        </w:rPr>
-        <w:t>A</w:t>
-      </w:r>
-      <w:proofErr w:type="gramEnd"/>
-      <w:r>
-        <w:rPr>
-          <w:rFonts w:ascii="Times New Roman" w:eastAsia="Times New Roman" w:hAnsi="Times New Roman" w:cs="Times New Roman"/>
-          <w:sz w:val="26"/>
-        </w:rPr>
-        <w:t xml:space="preserve"> communal </w:t>
-      </w:r>
-      <w:proofErr w:type="spellStart"/>
-      <w:r>
-        <w:rPr>
-          <w:rFonts w:ascii="Times New Roman" w:eastAsia="Times New Roman" w:hAnsi="Times New Roman" w:cs="Times New Roman"/>
-          <w:sz w:val="26"/>
-        </w:rPr>
-        <w:t>Github</w:t>
-      </w:r>
-      <w:proofErr w:type="spellEnd"/>
-      <w:r>
-        <w:rPr>
-          <w:rFonts w:ascii="Times New Roman" w:eastAsia="Times New Roman" w:hAnsi="Times New Roman" w:cs="Times New Roman"/>
-          <w:sz w:val="26"/>
-        </w:rPr>
-        <w:t xml:space="preserve"> repository and emails. </w:t>
-      </w:r>
-    </w:p>
-    <w:p>
-      <w:pPr>
-        <w:pStyle w:val="normal"/>
-      </w:pPr>
-    </w:p>
-    <w:p>
-      <w:pPr>
-        <w:pStyle w:val="normal"/>
-      </w:pPr>
-      <w:r>
-        <w:rPr>
-          <w:rFonts w:ascii="Times New Roman" w:eastAsia="Times New Roman" w:hAnsi="Times New Roman" w:cs="Times New Roman"/>
-          <w:b/>
-          <w:sz w:val="26"/>
-        </w:rPr>
-        <w:t>III. Work Norms</w:t>
-      </w:r>
-    </w:p>
-    <w:p>
-      <w:pPr>
-        <w:pStyle w:val="normal"/>
-      </w:pPr>
-      <w:r>
-        <w:rPr>
-          <w:rFonts w:ascii="Times New Roman" w:eastAsia="Times New Roman" w:hAnsi="Times New Roman" w:cs="Times New Roman"/>
-          <w:b/>
-          <w:sz w:val="26"/>
-        </w:rPr>
-        <w:t>How much time per week do you anticipate it will take to make the project successful?</w:t>
-      </w:r>
-    </w:p>
-    <w:p>
-      <w:pPr>
-        <w:pStyle w:val="normal"/>
-      </w:pPr>
-      <w:r>
-        <w:rPr>
-          <w:rFonts w:ascii="Times New Roman" w:eastAsia="Times New Roman" w:hAnsi="Times New Roman" w:cs="Times New Roman"/>
-          <w:sz w:val="26"/>
-        </w:rPr>
-        <w:t>■ Around 15 hours per week</w:t>
-      </w:r>
-    </w:p>
-    <w:p>
-      <w:pPr>
-        <w:pStyle w:val="normal"/>
-      </w:pPr>
-    </w:p>
-    <w:p>
-      <w:pPr>
-        <w:pStyle w:val="normal"/>
-      </w:pPr>
-      <w:r>
-        <w:rPr>
-          <w:rFonts w:ascii="Times New Roman" w:eastAsia="Times New Roman" w:hAnsi="Times New Roman" w:cs="Times New Roman"/>
-          <w:b/>
-          <w:sz w:val="26"/>
-        </w:rPr>
-        <w:t>How will work be distributed?</w:t>
-      </w:r>
-    </w:p>
-    <w:p>
-      <w:pPr>
-        <w:pStyle w:val="normal"/>
-      </w:pPr>
-      <w:r>
-        <w:rPr>
-          <w:rFonts w:ascii="Times New Roman" w:eastAsia="Times New Roman" w:hAnsi="Times New Roman" w:cs="Times New Roman"/>
-          <w:sz w:val="26"/>
-        </w:rPr>
-        <w:t xml:space="preserve">■ </w:t>
-      </w:r>
-      <w:proofErr w:type="gramStart"/>
-      <w:r>
-        <w:rPr>
-          <w:rFonts w:ascii="Times New Roman" w:eastAsia="Times New Roman" w:hAnsi="Times New Roman" w:cs="Times New Roman"/>
-          <w:sz w:val="26"/>
-        </w:rPr>
-        <w:t>We</w:t>
-      </w:r>
-      <w:proofErr w:type="gramEnd"/>
-      <w:r>
-        <w:rPr>
-          <w:rFonts w:ascii="Times New Roman" w:eastAsia="Times New Roman" w:hAnsi="Times New Roman" w:cs="Times New Roman"/>
-          <w:sz w:val="26"/>
-        </w:rPr>
-        <w:t xml:space="preserve"> will decide, at each meeting, what needs to be done for before the next meeting, and then we will try to divide the work evenly according to individual preferences.</w:t>
-      </w:r>
-    </w:p>
-    <w:p>
-      <w:pPr>
-        <w:pStyle w:val="normal"/>
-      </w:pPr>
-    </w:p>
-    <w:p>
-      <w:pPr>
-        <w:pStyle w:val="normal"/>
-      </w:pPr>
-      <w:r>
-        <w:rPr>
-          <w:rFonts w:ascii="Times New Roman" w:eastAsia="Times New Roman" w:hAnsi="Times New Roman" w:cs="Times New Roman"/>
-          <w:b/>
-          <w:sz w:val="26"/>
-        </w:rPr>
-        <w:t>How will deadlines be set?</w:t>
-      </w:r>
-    </w:p>
-    <w:p>
-      <w:pPr>
-        <w:pStyle w:val="normal"/>
-      </w:pPr>
-      <w:r>
-        <w:rPr>
-          <w:rFonts w:ascii="Times New Roman" w:eastAsia="Times New Roman" w:hAnsi="Times New Roman" w:cs="Times New Roman"/>
-          <w:sz w:val="26"/>
-        </w:rPr>
-        <w:t xml:space="preserve">■ </w:t>
-      </w:r>
-      <w:proofErr w:type="gramStart"/>
-      <w:r>
-        <w:rPr>
-          <w:rFonts w:ascii="Times New Roman" w:eastAsia="Times New Roman" w:hAnsi="Times New Roman" w:cs="Times New Roman"/>
-          <w:sz w:val="26"/>
-        </w:rPr>
-        <w:t>Obviously</w:t>
-      </w:r>
-      <w:proofErr w:type="gramEnd"/>
-      <w:r>
-        <w:rPr>
-          <w:rFonts w:ascii="Times New Roman" w:eastAsia="Times New Roman" w:hAnsi="Times New Roman" w:cs="Times New Roman"/>
-          <w:sz w:val="26"/>
-        </w:rPr>
-        <w:t>, based on project deadline set by 6.005. But we’ll try to set our team deadline 24 hours earlier.</w:t>
-      </w:r>
-    </w:p>
-    <w:p>
-      <w:pPr>
-        <w:pStyle w:val="normal"/>
-      </w:pPr>
-    </w:p>
-    <w:p>
-      <w:pPr>
-        <w:pStyle w:val="normal"/>
-      </w:pPr>
-      <w:r>
-        <w:rPr>
-          <w:rFonts w:ascii="Times New Roman" w:eastAsia="Times New Roman" w:hAnsi="Times New Roman" w:cs="Times New Roman"/>
-          <w:b/>
-          <w:sz w:val="26"/>
-        </w:rPr>
-        <w:t>How will you decide who should do which tasks?</w:t>
-      </w:r>
-    </w:p>
-    <w:p>
-      <w:pPr>
-        <w:pStyle w:val="normal"/>
-      </w:pPr>
-      <w:r>
-        <w:rPr>
-          <w:rFonts w:ascii="Times New Roman" w:eastAsia="Times New Roman" w:hAnsi="Times New Roman" w:cs="Times New Roman"/>
-          <w:sz w:val="26"/>
-        </w:rPr>
-        <w:t>■ Personal preference for tasks, with consideration for team members’ other commitments.</w:t>
-      </w:r>
-    </w:p>
-    <w:p>
-      <w:pPr>
-        <w:pStyle w:val="normal"/>
-      </w:pPr>
-    </w:p>
-    <w:p>
-      <w:pPr>
-        <w:pStyle w:val="normal"/>
-      </w:pPr>
-      <w:r>
-        <w:rPr>
-          <w:rFonts w:ascii="Times New Roman" w:eastAsia="Times New Roman" w:hAnsi="Times New Roman" w:cs="Times New Roman"/>
-          <w:b/>
-          <w:sz w:val="26"/>
-        </w:rPr>
-        <w:t>Where will you record who is responsible for which tasks?</w:t>
-      </w:r>
-    </w:p>
-    <w:p>
-      <w:pPr>
-        <w:pStyle w:val="normal"/>
-      </w:pPr>
-      <w:r>
-        <w:rPr>
-          <w:rFonts w:ascii="Times New Roman" w:eastAsia="Times New Roman" w:hAnsi="Times New Roman" w:cs="Times New Roman"/>
-          <w:sz w:val="26"/>
-        </w:rPr>
-        <w:t xml:space="preserve">■ </w:t>
-      </w:r>
-      <w:proofErr w:type="gramStart"/>
-      <w:r>
-        <w:rPr>
-          <w:rFonts w:ascii="Times New Roman" w:eastAsia="Times New Roman" w:hAnsi="Times New Roman" w:cs="Times New Roman"/>
-          <w:sz w:val="26"/>
-        </w:rPr>
-        <w:t>A</w:t>
-      </w:r>
-      <w:proofErr w:type="gramEnd"/>
-      <w:r>
-        <w:rPr>
-          <w:rFonts w:ascii="Times New Roman" w:eastAsia="Times New Roman" w:hAnsi="Times New Roman" w:cs="Times New Roman"/>
-          <w:sz w:val="26"/>
-        </w:rPr>
-        <w:t xml:space="preserve"> communal </w:t>
-      </w:r>
-      <w:proofErr w:type="spellStart"/>
-      <w:r>
-        <w:rPr>
-          <w:rFonts w:ascii="Times New Roman" w:eastAsia="Times New Roman" w:hAnsi="Times New Roman" w:cs="Times New Roman"/>
-          <w:sz w:val="26"/>
-        </w:rPr>
-        <w:t>Github</w:t>
-      </w:r>
-      <w:proofErr w:type="spellEnd"/>
-      <w:r>
-        <w:rPr>
-          <w:rFonts w:ascii="Times New Roman" w:eastAsia="Times New Roman" w:hAnsi="Times New Roman" w:cs="Times New Roman"/>
-          <w:sz w:val="26"/>
-        </w:rPr>
-        <w:t xml:space="preserve"> documentation that is frequently updated</w:t>
-      </w:r>
-    </w:p>
-    <w:p>
-      <w:pPr>
-        <w:pStyle w:val="normal"/>
-      </w:pPr>
-    </w:p>
-    <w:p>
-      <w:pPr>
-        <w:pStyle w:val="normal"/>
-      </w:pPr>
-      <w:r>
-        <w:rPr>
-          <w:rFonts w:ascii="Times New Roman" w:eastAsia="Times New Roman" w:hAnsi="Times New Roman" w:cs="Times New Roman"/>
-          <w:b/>
-          <w:sz w:val="26"/>
-        </w:rPr>
-        <w:t>What will happen if someone does not follow through on a commitment (e.g., missing a deadline, not showing up to meetings)?</w:t>
-      </w:r>
-    </w:p>
-    <w:p>
-      <w:pPr>
-        <w:pStyle w:val="normal"/>
-      </w:pPr>
-      <w:r>
-        <w:rPr>
-          <w:rFonts w:ascii="Times New Roman" w:eastAsia="Times New Roman" w:hAnsi="Times New Roman" w:cs="Times New Roman"/>
-          <w:sz w:val="26"/>
-        </w:rPr>
-        <w:t xml:space="preserve">■ </w:t>
-      </w:r>
-      <w:proofErr w:type="gramStart"/>
-      <w:r>
-        <w:rPr>
-          <w:rFonts w:ascii="Times New Roman" w:eastAsia="Times New Roman" w:hAnsi="Times New Roman" w:cs="Times New Roman"/>
-          <w:sz w:val="26"/>
-        </w:rPr>
-        <w:t>We</w:t>
-      </w:r>
-      <w:proofErr w:type="gramEnd"/>
-      <w:r>
-        <w:rPr>
-          <w:rFonts w:ascii="Times New Roman" w:eastAsia="Times New Roman" w:hAnsi="Times New Roman" w:cs="Times New Roman"/>
-          <w:sz w:val="26"/>
-        </w:rPr>
-        <w:t xml:space="preserve"> will require everyone to give update on their status every 24-36 hours to make sure that if someone falls behind early, we’ll be able to cover the loss as a team. </w:t>
-      </w:r>
-    </w:p>
-    <w:p>
-      <w:pPr>
-        <w:pStyle w:val="normal"/>
-      </w:pPr>
-    </w:p>
-    <w:p>
-      <w:pPr>
-        <w:pStyle w:val="normal"/>
-      </w:pPr>
-      <w:r>
-        <w:rPr>
-          <w:rFonts w:ascii="Times New Roman" w:eastAsia="Times New Roman" w:hAnsi="Times New Roman" w:cs="Times New Roman"/>
-          <w:b/>
-          <w:sz w:val="26"/>
-        </w:rPr>
-        <w:t>How will the work be reviewed?</w:t>
-      </w:r>
-    </w:p>
-    <w:p>
-      <w:pPr>
-        <w:pStyle w:val="normal"/>
-      </w:pPr>
-      <w:r>
-        <w:rPr>
-          <w:rFonts w:ascii="Times New Roman" w:eastAsia="Times New Roman" w:hAnsi="Times New Roman" w:cs="Times New Roman"/>
-          <w:sz w:val="26"/>
-        </w:rPr>
-        <w:t xml:space="preserve">■ Code should always be commented, and we will need to explain the code to each other so this will reinforce good coding practice. </w:t>
-      </w:r>
-    </w:p>
-    <w:p>
-      <w:pPr>
-        <w:pStyle w:val="normal"/>
-      </w:pPr>
-      <w:r>
-        <w:rPr>
-          <w:rFonts w:ascii="Times New Roman" w:eastAsia="Times New Roman" w:hAnsi="Times New Roman" w:cs="Times New Roman"/>
-          <w:sz w:val="26"/>
-        </w:rPr>
-        <w:t xml:space="preserve">■ </w:t>
-      </w:r>
-      <w:proofErr w:type="gramStart"/>
-      <w:r>
-        <w:rPr>
-          <w:rFonts w:ascii="Times New Roman" w:eastAsia="Times New Roman" w:hAnsi="Times New Roman" w:cs="Times New Roman"/>
-          <w:sz w:val="26"/>
-        </w:rPr>
-        <w:t>Prior</w:t>
-      </w:r>
-      <w:proofErr w:type="gramEnd"/>
-      <w:r>
-        <w:rPr>
-          <w:rFonts w:ascii="Times New Roman" w:eastAsia="Times New Roman" w:hAnsi="Times New Roman" w:cs="Times New Roman"/>
-          <w:sz w:val="26"/>
-        </w:rPr>
-        <w:t xml:space="preserve"> to final submission of our code, at least two team members will have read the code.</w:t>
-      </w:r>
-    </w:p>
-    <w:p>
-      <w:pPr>
-        <w:pStyle w:val="normal"/>
-      </w:pPr>
-    </w:p>
-    <w:p>
-      <w:pPr>
-        <w:pStyle w:val="normal"/>
-      </w:pPr>
-      <w:r>
-        <w:rPr>
-          <w:rFonts w:ascii="Times New Roman" w:eastAsia="Times New Roman" w:hAnsi="Times New Roman" w:cs="Times New Roman"/>
-          <w:b/>
-          <w:sz w:val="26"/>
-        </w:rPr>
-        <w:t>What happens if people have different opinions on the quality of the work?</w:t>
-      </w:r>
-    </w:p>
-    <w:p>
-      <w:pPr>
-        <w:pStyle w:val="normal"/>
-      </w:pPr>
-      <w:r>
-        <w:rPr>
-          <w:rFonts w:ascii="Times New Roman" w:eastAsia="Times New Roman" w:hAnsi="Times New Roman" w:cs="Times New Roman"/>
-          <w:sz w:val="26"/>
-        </w:rPr>
-        <w:t xml:space="preserve">■ </w:t>
-      </w:r>
-      <w:proofErr w:type="gramStart"/>
-      <w:r>
-        <w:rPr>
-          <w:rFonts w:ascii="Times New Roman" w:eastAsia="Times New Roman" w:hAnsi="Times New Roman" w:cs="Times New Roman"/>
-          <w:sz w:val="26"/>
-        </w:rPr>
-        <w:t>We</w:t>
-      </w:r>
-      <w:proofErr w:type="gramEnd"/>
-      <w:r>
-        <w:rPr>
-          <w:rFonts w:ascii="Times New Roman" w:eastAsia="Times New Roman" w:hAnsi="Times New Roman" w:cs="Times New Roman"/>
-          <w:sz w:val="26"/>
-        </w:rPr>
-        <w:t xml:space="preserve"> will try to ask the people who gave the opinions how they would do it, and try to incorporate into the work.</w:t>
-      </w:r>
-    </w:p>
-    <w:p>
-      <w:pPr>
-        <w:pStyle w:val="normal"/>
-      </w:pPr>
-    </w:p>
-    <w:p>
-      <w:pPr>
-        <w:pStyle w:val="normal"/>
-      </w:pPr>
-      <w:r>
-        <w:rPr>
-          <w:rFonts w:ascii="Times New Roman" w:eastAsia="Times New Roman" w:hAnsi="Times New Roman" w:cs="Times New Roman"/>
-          <w:b/>
-          <w:sz w:val="26"/>
-        </w:rPr>
-        <w:t>What will you do if one or more team members are not doing their share of the work?</w:t>
-      </w:r>
-    </w:p>
-    <w:p>
-      <w:pPr>
-        <w:pStyle w:val="normal"/>
-      </w:pPr>
-      <w:r>
-        <w:rPr>
-          <w:rFonts w:ascii="Times New Roman" w:eastAsia="Times New Roman" w:hAnsi="Times New Roman" w:cs="Times New Roman"/>
-          <w:sz w:val="26"/>
-        </w:rPr>
-        <w:t>■ If one member is not doing their share of work, then they will let the rest of the team know early and we’ll figure something out (likely everyone pull all nighters and finish the project)</w:t>
-      </w:r>
-    </w:p>
-    <w:p>
-      <w:pPr>
-        <w:pStyle w:val="normal"/>
-      </w:pPr>
-      <w:r>
-        <w:rPr>
-          <w:rFonts w:ascii="Times New Roman" w:eastAsia="Times New Roman" w:hAnsi="Times New Roman" w:cs="Times New Roman"/>
-          <w:sz w:val="26"/>
-        </w:rPr>
-        <w:t xml:space="preserve">■ </w:t>
-      </w:r>
-      <w:proofErr w:type="gramStart"/>
-      <w:r>
-        <w:rPr>
-          <w:rFonts w:ascii="Times New Roman" w:eastAsia="Times New Roman" w:hAnsi="Times New Roman" w:cs="Times New Roman"/>
-          <w:sz w:val="26"/>
-        </w:rPr>
-        <w:t>If</w:t>
-      </w:r>
-      <w:proofErr w:type="gramEnd"/>
-      <w:r>
-        <w:rPr>
-          <w:rFonts w:ascii="Times New Roman" w:eastAsia="Times New Roman" w:hAnsi="Times New Roman" w:cs="Times New Roman"/>
-          <w:sz w:val="26"/>
-        </w:rPr>
         <w:t xml:space="preserve"> more than one person is not doing their share of work. Then everyone can just drop the class. </w:t>
       </w:r>
     </w:p>
@@ -1205,23 +1178,7 @@
           <w:rFonts w:ascii="Times New Roman" w:eastAsia="Times New Roman" w:hAnsi="Times New Roman" w:cs="Times New Roman"/>
           <w:sz w:val="26"/>
         </w:rPr>
-        <w:t xml:space="preserve">■ </w:t>
-      </w:r>
-      <w:proofErr w:type="gramStart"/>
-      <w:r>
-        <w:rPr>
-          <w:rFonts w:ascii="Times New Roman" w:eastAsia="Times New Roman" w:hAnsi="Times New Roman" w:cs="Times New Roman"/>
-          <w:sz w:val="26"/>
-        </w:rPr>
-        <w:t>We</w:t>
-      </w:r>
-      <w:proofErr w:type="gramEnd"/>
-      <w:r>
-        <w:rPr>
-          <w:rFonts w:ascii="Times New Roman" w:eastAsia="Times New Roman" w:hAnsi="Times New Roman" w:cs="Times New Roman"/>
-          <w:sz w:val="26"/>
-        </w:rPr>
-        <w:t xml:space="preserve"> will come to an agreement beforehand about our team's "overall work habit".</w:t>
+        <w:t>■ We will come to an agreement beforehand about our team's "overall work habit".</w:t>
       </w:r>
     </w:p>
     <w:p>
@@ -1391,7 +1348,7 @@
               <w:noProof/>
               <w:lang w:val="zh-CN"/>
             </w:rPr>
-            <w:t>1</w:t>
+            <w:t>2</w:t>
           </w:r>
         </w:fldSimple>
       </w:p>

</xml_diff>